<commit_message>
Modified naming of method doc
Former-commit-id: 0ca6e313c65a2c27500c32bcc3ab7f85c7437634
</commit_message>
<xml_diff>
--- a/writing/digital-imaging-method.docx
+++ b/writing/digital-imaging-method.docx
@@ -43,26 +43,7 @@
         <w:t>, it is common to use a visual observation-based system (</w:t>
       </w:r>
       <w:r>
-        <w:t xml:space="preserve">Monaghan et al., 2016; </w:t>
-      </w:r>
-      <w:proofErr w:type="spellStart"/>
-      <w:r>
-        <w:t>Paillart</w:t>
-      </w:r>
-      <w:proofErr w:type="spellEnd"/>
-      <w:r>
-        <w:t xml:space="preserve"> et al., 2017</w:t>
-      </w:r>
-      <w:r>
-        <w:t xml:space="preserve">; </w:t>
-      </w:r>
-      <w:proofErr w:type="spellStart"/>
-      <w:r>
-        <w:t>Saltveit</w:t>
-      </w:r>
-      <w:proofErr w:type="spellEnd"/>
-      <w:r>
-        <w:t>, 2004</w:t>
+        <w:t>Monaghan et al., 2016; Paillart et al., 2017; Saltveit, 2004</w:t>
       </w:r>
       <w:r>
         <w:t xml:space="preserve">). In this type of system, an observer makes a judgement of the severity of the pinking response based on their perception of discoloration </w:t>
@@ -113,7 +94,10 @@
         <w:t xml:space="preserve"> pinking response</w:t>
       </w:r>
       <w:r>
-        <w:t xml:space="preserve"> in lettuce ribs which relies only on open-source software.</w:t>
+        <w:t xml:space="preserve"> in lettuce ribs which relies only on open-source software</w:t>
+      </w:r>
+      <w:r>
+        <w:t>, and generates results suitable for downstream statistical analysis.</w:t>
       </w:r>
     </w:p>
     <w:p>
@@ -247,25 +231,7 @@
           <w:sz w:val="24"/>
           <w:szCs w:val="24"/>
         </w:rPr>
-        <w:t xml:space="preserve"> In the L*a*b* color space, a* represents the degree of redness or greenness. A pixel with a smaller value of a* will appear </w:t>
-      </w:r>
-      <w:proofErr w:type="gramStart"/>
-      <w:r>
-        <w:rPr>
-          <w:rFonts w:ascii="Arial" w:hAnsi="Arial" w:cs="Arial"/>
-          <w:sz w:val="24"/>
-          <w:szCs w:val="24"/>
-        </w:rPr>
-        <w:t>more green</w:t>
-      </w:r>
-      <w:proofErr w:type="gramEnd"/>
-      <w:r>
-        <w:rPr>
-          <w:rFonts w:ascii="Arial" w:hAnsi="Arial" w:cs="Arial"/>
-          <w:sz w:val="24"/>
-          <w:szCs w:val="24"/>
-        </w:rPr>
-        <w:t>, while a pixel with a larger value will appear more red. Therefore, the mean value of a* at each cut site can be used to quantify the severity of the pinking response.</w:t>
+        <w:t xml:space="preserve"> In the L*a*b* color space, a* represents the degree of redness or greenness. A pixel with a smaller value of a* will appear more green, while a pixel with a larger value will appear more red. Therefore, the mean value of a* at each cut site can be used to quantify the severity of the pinking response.</w:t>
       </w:r>
     </w:p>
     <w:p>
@@ -292,7 +258,7 @@
           <w:sz w:val="24"/>
           <w:szCs w:val="24"/>
         </w:rPr>
-        <w:t xml:space="preserve"> to ensure that the cut sites chosen for further analysis had similar initial color. Subsetting was accomplished by defining a range of values which the mean a* of the cut site at 0 days after wounding must fall within to be considered. For iceberg, the range chosen was -3 to 0. For romaine, -6 to -3. To equalize the number of cut sites considered from each </w:t>
+        <w:t xml:space="preserve"> to ensure that the cut sites chosen for further analysis had similar initial color. Subsetting was accomplished by defining a range of values which the mean a* of the cut site at 0 days after wounding must fall within to be considered. For iceberg, the range chosen was -3 </w:t>
       </w:r>
       <w:r>
         <w:rPr>
@@ -301,7 +267,7 @@
           <w:szCs w:val="24"/>
         </w:rPr>
         <w:lastRenderedPageBreak/>
-        <w:t>treatment group, cut sites with an initial mean a* differing the most from the average initial mean a* of the smallest group were recursively removed until the number of cut sites in each treatment group were equal. For iceberg, this left 5 cut sites from each treatment method. For romaine, 3.</w:t>
+        <w:t>to 0. For romaine, -6 to -3. To equalize the number of cut sites considered from each treatment group, cut sites with an initial mean a* differing the most from the average initial mean a* of the smallest group were recursively removed until the number of cut sites in each treatment group were equal. For iceberg, this left 5 cut sites from each treatment method. For romaine, 3.</w:t>
       </w:r>
       <w:r>
         <w:rPr>
@@ -376,31 +342,7 @@
           <w:szCs w:val="24"/>
         </w:rPr>
         <w:tab/>
-        <w:t>To analyze the results generated by the RGB imaging-method, a</w:t>
-      </w:r>
-      <w:r>
-        <w:rPr>
-          <w:rFonts w:ascii="Arial" w:hAnsi="Arial" w:cs="Arial"/>
-          <w:sz w:val="24"/>
-          <w:szCs w:val="24"/>
-        </w:rPr>
-        <w:t xml:space="preserve">n unpaired t-test was used to determine if </w:t>
-      </w:r>
-      <w:r>
-        <w:rPr>
-          <w:rFonts w:ascii="Arial" w:hAnsi="Arial" w:cs="Arial"/>
-          <w:sz w:val="24"/>
-          <w:szCs w:val="24"/>
-        </w:rPr>
-        <w:t xml:space="preserve">the </w:t>
-      </w:r>
-      <w:r>
-        <w:rPr>
-          <w:rFonts w:ascii="Arial" w:hAnsi="Arial" w:cs="Arial"/>
-          <w:sz w:val="24"/>
-          <w:szCs w:val="24"/>
-        </w:rPr>
-        <w:t>mean a* of the treatment groups at each time point differed significantly from that of the control group</w:t>
+        <w:t>To analyze the results generated by the RGB imaging-method, an unpaired t-test was used to determine if the mean a* of the treatment groups at each time point differed significantly from that of the control group</w:t>
       </w:r>
       <w:r>
         <w:rPr>
@@ -489,6 +431,88 @@
           <w:szCs w:val="24"/>
         </w:rPr>
         <w:t xml:space="preserve"> These results suggest that melatonin treatment is able very effectively inhibit the pinking response in iceberg ribs for at minimum 4 days after wounding, and effectively inhibit the pinking response in romaine ribs for at minimum 2 days after wounding.</w:t>
+      </w:r>
+    </w:p>
+    <w:p>
+      <w:pPr>
+        <w:spacing w:after="240" w:line="276" w:lineRule="auto"/>
+        <w:rPr>
+          <w:rFonts w:ascii="Arial" w:hAnsi="Arial" w:cs="Arial"/>
+          <w:b/>
+          <w:bCs/>
+          <w:sz w:val="24"/>
+          <w:szCs w:val="24"/>
+        </w:rPr>
+      </w:pPr>
+      <w:r>
+        <w:rPr>
+          <w:rFonts w:ascii="Arial" w:hAnsi="Arial" w:cs="Arial"/>
+          <w:b/>
+          <w:bCs/>
+          <w:sz w:val="24"/>
+          <w:szCs w:val="24"/>
+        </w:rPr>
+        <w:t>Figure legend</w:t>
+      </w:r>
+    </w:p>
+    <w:p>
+      <w:pPr>
+        <w:spacing w:after="240" w:line="276" w:lineRule="auto"/>
+        <w:rPr>
+          <w:rFonts w:ascii="Arial" w:hAnsi="Arial" w:cs="Arial"/>
+          <w:sz w:val="24"/>
+          <w:szCs w:val="24"/>
+        </w:rPr>
+      </w:pPr>
+      <w:r>
+        <w:rPr>
+          <w:rFonts w:ascii="Arial" w:hAnsi="Arial" w:cs="Arial"/>
+          <w:b/>
+          <w:bCs/>
+          <w:sz w:val="24"/>
+          <w:szCs w:val="24"/>
+        </w:rPr>
+        <w:t>Figure #.</w:t>
+      </w:r>
+      <w:r>
+        <w:rPr>
+          <w:rFonts w:ascii="Arial" w:hAnsi="Arial" w:cs="Arial"/>
+          <w:sz w:val="24"/>
+          <w:szCs w:val="24"/>
+        </w:rPr>
+        <w:t xml:space="preserve"> </w:t>
+      </w:r>
+      <w:r>
+        <w:rPr>
+          <w:rFonts w:ascii="Arial" w:hAnsi="Arial" w:cs="Arial"/>
+          <w:sz w:val="24"/>
+          <w:szCs w:val="24"/>
+        </w:rPr>
+        <w:t>Mean a* of cut sites measured via digital imaging method from (A) iceberg and (B) romaine ribs over 4 day</w:t>
+      </w:r>
+      <w:r>
+        <w:rPr>
+          <w:rFonts w:ascii="Arial" w:hAnsi="Arial" w:cs="Arial"/>
+          <w:sz w:val="24"/>
+          <w:szCs w:val="24"/>
+        </w:rPr>
+        <w:t xml:space="preserve"> </w:t>
+      </w:r>
+      <w:r>
+        <w:rPr>
+          <w:rFonts w:ascii="Arial" w:hAnsi="Arial" w:cs="Arial"/>
+          <w:sz w:val="24"/>
+          <w:szCs w:val="24"/>
+        </w:rPr>
+        <w:t>experimental period.</w:t>
+      </w:r>
+      <w:r>
+        <w:rPr>
+          <w:rFonts w:ascii="Arial" w:hAnsi="Arial" w:cs="Arial"/>
+          <w:sz w:val="24"/>
+          <w:szCs w:val="24"/>
+        </w:rPr>
+        <w:t xml:space="preserve"> Iceberg data was generated from 5 cut sites with similar initial color, and romaine data from 3. Error bars on plot represent standard error.</w:t>
       </w:r>
     </w:p>
     <w:p>
@@ -564,16 +588,7 @@
             <w:sz w:val="24"/>
             <w:szCs w:val="24"/>
           </w:rPr>
-          <w:t>https://doi.org/</w:t>
-        </w:r>
-        <w:r>
-          <w:rPr>
-            <w:rStyle w:val="Hyperlink"/>
-            <w:rFonts w:ascii="Arial" w:hAnsi="Arial" w:cs="Arial"/>
-            <w:sz w:val="24"/>
-            <w:szCs w:val="24"/>
-          </w:rPr>
-          <w:t>10.1002/jsfa.7895</w:t>
+          <w:t>https://doi.org/10.1002/jsfa.7895</w:t>
         </w:r>
       </w:hyperlink>
     </w:p>
@@ -586,59 +601,13 @@
           <w:szCs w:val="24"/>
         </w:rPr>
       </w:pPr>
-      <w:proofErr w:type="spellStart"/>
-      <w:r>
-        <w:rPr>
-          <w:rFonts w:ascii="Arial" w:hAnsi="Arial" w:cs="Arial"/>
-          <w:sz w:val="24"/>
-          <w:szCs w:val="24"/>
-        </w:rPr>
-        <w:t>Paillart</w:t>
-      </w:r>
-      <w:proofErr w:type="spellEnd"/>
-      <w:r>
-        <w:rPr>
-          <w:rFonts w:ascii="Arial" w:hAnsi="Arial" w:cs="Arial"/>
-          <w:sz w:val="24"/>
-          <w:szCs w:val="24"/>
-        </w:rPr>
-        <w:t xml:space="preserve">, M.J.M., </w:t>
-      </w:r>
-      <w:proofErr w:type="spellStart"/>
-      <w:r>
-        <w:rPr>
-          <w:rFonts w:ascii="Arial" w:hAnsi="Arial" w:cs="Arial"/>
-          <w:sz w:val="24"/>
-          <w:szCs w:val="24"/>
-        </w:rPr>
-        <w:t>Otma</w:t>
-      </w:r>
-      <w:proofErr w:type="spellEnd"/>
-      <w:r>
-        <w:rPr>
-          <w:rFonts w:ascii="Arial" w:hAnsi="Arial" w:cs="Arial"/>
-          <w:sz w:val="24"/>
-          <w:szCs w:val="24"/>
-        </w:rPr>
-        <w:t xml:space="preserve">, E.C., and </w:t>
-      </w:r>
-      <w:proofErr w:type="spellStart"/>
-      <w:r>
-        <w:rPr>
-          <w:rFonts w:ascii="Arial" w:hAnsi="Arial" w:cs="Arial"/>
-          <w:sz w:val="24"/>
-          <w:szCs w:val="24"/>
-        </w:rPr>
-        <w:t>Woltering</w:t>
-      </w:r>
-      <w:proofErr w:type="spellEnd"/>
-      <w:r>
-        <w:rPr>
-          <w:rFonts w:ascii="Arial" w:hAnsi="Arial" w:cs="Arial"/>
-          <w:sz w:val="24"/>
-          <w:szCs w:val="24"/>
-        </w:rPr>
-        <w:t xml:space="preserve">, E.J. (2017). Effect of mild heat-shock treatments on pink discoloration and physiological parameters in fresh-cut iceberg lettuce. </w:t>
+      <w:r>
+        <w:rPr>
+          <w:rFonts w:ascii="Arial" w:hAnsi="Arial" w:cs="Arial"/>
+          <w:sz w:val="24"/>
+          <w:szCs w:val="24"/>
+        </w:rPr>
+        <w:t xml:space="preserve">Paillart, M.J.M., Otma, E.C., and Woltering, E.J. (2017). Effect of mild heat-shock treatments on pink discoloration and physiological parameters in fresh-cut iceberg lettuce. </w:t>
       </w:r>
       <w:r>
         <w:rPr>
@@ -676,25 +645,15 @@
           <w:szCs w:val="24"/>
         </w:rPr>
       </w:pPr>
-      <w:proofErr w:type="spellStart"/>
-      <w:r>
-        <w:rPr>
-          <w:rFonts w:ascii="Arial" w:hAnsi="Arial" w:cs="Arial"/>
-          <w:sz w:val="24"/>
-          <w:szCs w:val="24"/>
-        </w:rPr>
-        <w:t>Saltveit</w:t>
-      </w:r>
-      <w:proofErr w:type="spellEnd"/>
-      <w:r>
-        <w:rPr>
-          <w:rFonts w:ascii="Arial" w:hAnsi="Arial" w:cs="Arial"/>
-          <w:sz w:val="24"/>
-          <w:szCs w:val="24"/>
-        </w:rPr>
-        <w:t xml:space="preserve">, M.E. (2004) Effect of 1-methylcyclopropene on phenylpropanoid metabolism, the accumulation of phenolic compounds, and browning of whole and fresh-cut ‘iceberg’ lettuce. </w:t>
-      </w:r>
-      <w:proofErr w:type="spellStart"/>
+      <w:r>
+        <w:rPr>
+          <w:rFonts w:ascii="Arial" w:hAnsi="Arial" w:cs="Arial"/>
+          <w:sz w:val="24"/>
+          <w:szCs w:val="24"/>
+        </w:rPr>
+        <w:lastRenderedPageBreak/>
+        <w:t xml:space="preserve">Saltveit, M.E. (2004) Effect of 1-methylcyclopropene on phenylpropanoid metabolism, the accumulation of phenolic compounds, and browning of whole and fresh-cut ‘iceberg’ lettuce. </w:t>
+      </w:r>
       <w:r>
         <w:rPr>
           <w:rFonts w:ascii="Arial" w:hAnsi="Arial" w:cs="Arial"/>
@@ -703,18 +662,7 @@
           <w:sz w:val="24"/>
           <w:szCs w:val="24"/>
         </w:rPr>
-        <w:t>Postharv</w:t>
-      </w:r>
-      <w:proofErr w:type="spellEnd"/>
-      <w:r>
-        <w:rPr>
-          <w:rFonts w:ascii="Arial" w:hAnsi="Arial" w:cs="Arial"/>
-          <w:i/>
-          <w:iCs/>
-          <w:sz w:val="24"/>
-          <w:szCs w:val="24"/>
-        </w:rPr>
-        <w:t xml:space="preserve"> bio, 34</w:t>
+        <w:t>Postharv bio, 34</w:t>
       </w:r>
       <w:r>
         <w:rPr>
@@ -732,43 +680,7 @@
             <w:sz w:val="24"/>
             <w:szCs w:val="24"/>
           </w:rPr>
-          <w:t>https://doi.org</w:t>
-        </w:r>
-        <w:r>
-          <w:rPr>
-            <w:rStyle w:val="Hyperlink"/>
-            <w:rFonts w:ascii="Arial" w:hAnsi="Arial" w:cs="Arial"/>
-            <w:sz w:val="24"/>
-            <w:szCs w:val="24"/>
-          </w:rPr>
-          <w:t>/1</w:t>
-        </w:r>
-        <w:r>
-          <w:rPr>
-            <w:rStyle w:val="Hyperlink"/>
-            <w:rFonts w:ascii="Arial" w:hAnsi="Arial" w:cs="Arial"/>
-            <w:sz w:val="24"/>
-            <w:szCs w:val="24"/>
-          </w:rPr>
-          <w:t>0.1016/j.post</w:t>
-        </w:r>
-        <w:r>
-          <w:rPr>
-            <w:rStyle w:val="Hyperlink"/>
-            <w:rFonts w:ascii="Arial" w:hAnsi="Arial" w:cs="Arial"/>
-            <w:sz w:val="24"/>
-            <w:szCs w:val="24"/>
-          </w:rPr>
-          <w:t>h</w:t>
-        </w:r>
-        <w:r>
-          <w:rPr>
-            <w:rStyle w:val="Hyperlink"/>
-            <w:rFonts w:ascii="Arial" w:hAnsi="Arial" w:cs="Arial"/>
-            <w:sz w:val="24"/>
-            <w:szCs w:val="24"/>
-          </w:rPr>
-          <w:t>arvbio.2004.05.001</w:t>
+          <w:t>https://doi.org/10.1016/j.postharvbio.2004.05.001</w:t>
         </w:r>
       </w:hyperlink>
     </w:p>
@@ -787,43 +699,7 @@
           <w:sz w:val="24"/>
           <w:szCs w:val="24"/>
         </w:rPr>
-        <w:t xml:space="preserve">Yang, W., Feng, H., Zhang, X., Zhang, J., </w:t>
-      </w:r>
-      <w:proofErr w:type="spellStart"/>
-      <w:r>
-        <w:rPr>
-          <w:rFonts w:ascii="Arial" w:hAnsi="Arial" w:cs="Arial"/>
-          <w:sz w:val="24"/>
-          <w:szCs w:val="24"/>
-        </w:rPr>
-        <w:t>Doonan</w:t>
-      </w:r>
-      <w:proofErr w:type="spellEnd"/>
-      <w:r>
-        <w:rPr>
-          <w:rFonts w:ascii="Arial" w:hAnsi="Arial" w:cs="Arial"/>
-          <w:sz w:val="24"/>
-          <w:szCs w:val="24"/>
-        </w:rPr>
-        <w:t xml:space="preserve">, J.H., Batchelor, W.D., </w:t>
-      </w:r>
-      <w:proofErr w:type="spellStart"/>
-      <w:r>
-        <w:rPr>
-          <w:rFonts w:ascii="Arial" w:hAnsi="Arial" w:cs="Arial"/>
-          <w:sz w:val="24"/>
-          <w:szCs w:val="24"/>
-        </w:rPr>
-        <w:t>Xiong</w:t>
-      </w:r>
-      <w:proofErr w:type="spellEnd"/>
-      <w:r>
-        <w:rPr>
-          <w:rFonts w:ascii="Arial" w:hAnsi="Arial" w:cs="Arial"/>
-          <w:sz w:val="24"/>
-          <w:szCs w:val="24"/>
-        </w:rPr>
-        <w:t xml:space="preserve">, L., and Yan, J. (2020). Crop Phenomics and High-Throughput Phenotyping: Past Decades, Current Challenges, and Future Perspectives. </w:t>
+        <w:t xml:space="preserve">Yang, W., Feng, H., Zhang, X., Zhang, J., Doonan, J.H., Batchelor, W.D., Xiong, L., and Yan, J. (2020). Crop Phenomics and High-Throughput Phenotyping: Past Decades, Current Challenges, and Future Perspectives. </w:t>
       </w:r>
       <w:r>
         <w:rPr>
@@ -882,7 +758,6 @@
           <w:sz w:val="24"/>
           <w:szCs w:val="24"/>
         </w:rPr>
-        <w:lastRenderedPageBreak/>
         <w:t>I have the git repository set as private right now, but can make it public once the paper is submitted</w:t>
       </w:r>
     </w:p>

</xml_diff>